<commit_message>
📑 first madeira's revision
</commit_message>
<xml_diff>
--- a/docs/docs.docx
+++ b/docs/docs.docx
@@ -773,13 +773,7 @@
         <w:ind w:firstLine="720"/>
       </w:pPr>
       <w:r>
-        <w:t xml:space="preserve">A parte de código </w:t>
-      </w:r>
-      <w:r>
-        <w:t>deve ser</w:t>
-      </w:r>
-      <w:r>
-        <w:t xml:space="preserve"> escrita a fim de se obter um programa com um código limpo, objetivo, bem elaborado e com a melhor performance possível. Levando em conta o tamanho da demanda que poderia ser requerida do código.</w:t>
+        <w:t>A parte de código deve ser escrita a fim de se obter um programa com um código limpo, objetivo, bem elaborado e com a melhor performance possível. Levando em conta o tamanho da demanda que poderia ser requerida do código.</w:t>
       </w:r>
       <w:r>
         <w:t xml:space="preserve"> Além de produzir o software, a dupla deve desenvolver uma documentação completa explicando todo o funcionamento e o progresso realizado até que se chegasse no resultado final.</w:t>
@@ -2644,27 +2638,14 @@
       <w:r>
         <w:t xml:space="preserve">Figura </w:t>
       </w:r>
-      <w:r>
-        <w:fldChar w:fldCharType="begin"/>
-      </w:r>
-      <w:r>
-        <w:instrText xml:space="preserve"> SEQ Figura \* ARABIC </w:instrText>
-      </w:r>
-      <w:r>
-        <w:fldChar w:fldCharType="separate"/>
-      </w:r>
-      <w:r>
-        <w:rPr>
-          <w:noProof/>
-        </w:rPr>
-        <w:t>4</w:t>
-      </w:r>
-      <w:r>
-        <w:rPr>
-          <w:noProof/>
-        </w:rPr>
-        <w:fldChar w:fldCharType="end"/>
-      </w:r>
+      <w:fldSimple w:instr=" SEQ Figura \* ARABIC ">
+        <w:r>
+          <w:rPr>
+            <w:noProof/>
+          </w:rPr>
+          <w:t>4</w:t>
+        </w:r>
+      </w:fldSimple>
       <w:bookmarkEnd w:id="2"/>
       <w:r>
         <w:t xml:space="preserve"> - Tabela ASCII</w:t>
@@ -3518,8 +3499,14 @@
     <w:p>
       <w:pPr>
         <w:pStyle w:val="Caption"/>
-      </w:pPr>
-      <w:r>
+        <w:rPr>
+          <w:lang w:val="pt-BR"/>
+        </w:rPr>
+      </w:pPr>
+      <w:r>
+        <w:rPr>
+          <w:lang w:val="pt-BR"/>
+        </w:rPr>
         <w:t>Fonte: autoria própria</w:t>
       </w:r>
     </w:p>
@@ -7915,13 +7902,11 @@
         <w:spacing w:after="120"/>
         <w:rPr>
           <w:noProof/>
-          <w:lang w:val="pt-BR"/>
         </w:rPr>
       </w:pPr>
       <w:r>
         <w:rPr>
           <w:noProof/>
-          <w:lang w:val="pt-BR"/>
         </w:rPr>
         <w:t>2.3 TESTES DE SOFTWARE</w:t>
       </w:r>
@@ -7965,13 +7950,7 @@
         <w:ind w:firstLine="720"/>
       </w:pPr>
       <w:r>
-        <w:t>A</w:t>
-      </w:r>
-      <w:r>
-        <w:t xml:space="preserve">o definir o tamanho fixo de uma tabela é necessário “prever” quantos espaços serão utilizados a fim de reservar o suficiente </w:t>
-      </w:r>
-      <w:r>
-        <w:t>para englobar a quantidade máxima de palavras esperadas. As orientações do trabalho definem que o texto de teste terá no máximo 256 palavras diferentes.</w:t>
+        <w:t>Ao definir o tamanho fixo de uma tabela é necessário “prever” quantos espaços serão utilizados a fim de reservar o suficiente para englobar a quantidade máxima de palavras esperadas. As orientações do trabalho definem que o texto de teste terá no máximo 256 palavras diferentes.</w:t>
       </w:r>
     </w:p>
     <w:p>
@@ -7998,13 +7977,7 @@
         <w:ind w:firstLine="720"/>
       </w:pPr>
       <w:r>
-        <w:t xml:space="preserve">Por esse motivo, </w:t>
-      </w:r>
-      <w:r>
-        <w:t xml:space="preserve">não é indicado que </w:t>
-      </w:r>
-      <w:r>
-        <w:t>o tamanho da tabela seja o mesmo da quantidade de palavras, pois considerando um caso extremo, no qual o texto é composto por exatamente 256 palavras diferentes, para armazenar as últimas palavras do texto, a</w:t>
+        <w:t>Por esse motivo, não é indicado que o tamanho da tabela seja o mesmo da quantidade de palavras, pois considerando um caso extremo, no qual o texto é composto por exatamente 256 palavras diferentes, para armazenar as últimas palavras do texto, a</w:t>
       </w:r>
       <w:r>
         <w:t xml:space="preserve"> probabilidade </w:t>
@@ -8040,25 +8013,7 @@
             <w:rPr>
               <w:rFonts w:ascii="Cambria Math" w:hAnsi="Cambria Math"/>
             </w:rPr>
-            <m:t xml:space="preserve">Fator de </m:t>
-          </m:r>
-          <m:r>
-            <w:rPr>
-              <w:rFonts w:ascii="Cambria Math" w:hAnsi="Cambria Math"/>
-            </w:rPr>
-            <m:t>C</m:t>
-          </m:r>
-          <m:r>
-            <w:rPr>
-              <w:rFonts w:ascii="Cambria Math" w:hAnsi="Cambria Math"/>
-            </w:rPr>
-            <m:t>arga</m:t>
-          </m:r>
-          <m:r>
-            <w:rPr>
-              <w:rFonts w:ascii="Cambria Math" w:hAnsi="Cambria Math"/>
-            </w:rPr>
-            <m:t>=</m:t>
+            <m:t>Fator de Carga=</m:t>
           </m:r>
           <m:f>
             <m:fPr>
@@ -8168,14 +8123,63 @@
     <w:p>
       <w:pPr>
         <w:pStyle w:val="Paragrafo-ABNT"/>
-        <w:ind w:firstLine="720"/>
       </w:pPr>
     </w:p>
     <w:p>
       <w:pPr>
         <w:pStyle w:val="Paragrafo-ABNT"/>
-        <w:ind w:firstLine="720"/>
-      </w:pPr>
+      </w:pPr>
+    </w:p>
+    <w:p>
+      <w:pPr>
+        <w:spacing w:after="120"/>
+        <w:rPr>
+          <w:b/>
+          <w:bCs/>
+          <w:lang w:val="pt-BR"/>
+        </w:rPr>
+      </w:pPr>
+      <w:r>
+        <w:rPr>
+          <w:b/>
+          <w:bCs/>
+          <w:lang w:val="pt-BR"/>
+        </w:rPr>
+        <w:t>2.3.</w:t>
+      </w:r>
+      <w:r>
+        <w:rPr>
+          <w:b/>
+          <w:bCs/>
+          <w:lang w:val="pt-BR"/>
+        </w:rPr>
+        <w:t>2</w:t>
+      </w:r>
+      <w:r>
+        <w:rPr>
+          <w:b/>
+          <w:bCs/>
+          <w:lang w:val="pt-BR"/>
+        </w:rPr>
+        <w:t xml:space="preserve"> </w:t>
+      </w:r>
+      <w:r>
+        <w:rPr>
+          <w:b/>
+          <w:bCs/>
+          <w:lang w:val="pt-BR"/>
+        </w:rPr>
+        <w:t>Tempo de execução</w:t>
+      </w:r>
+    </w:p>
+    <w:p>
+      <w:pPr>
+        <w:pStyle w:val="Paragrafo-ABNT"/>
+        <w:ind w:left="720"/>
+      </w:pPr>
+      <w:r>
+        <w:t>...</w:t>
+      </w:r>
     </w:p>
     <w:p>
       <w:pPr>
@@ -9530,7 +9534,7 @@
   <w:style w:type="paragraph" w:default="1" w:styleId="Normal">
     <w:name w:val="Normal"/>
     <w:qFormat/>
-    <w:rsid w:val="00E610C1"/>
+    <w:rsid w:val="006C0A5B"/>
     <w:rPr>
       <w:rFonts w:ascii="Arial" w:hAnsi="Arial"/>
       <w:sz w:val="24"/>
@@ -9748,6 +9752,7 @@
   <w:style w:type="character" w:default="1" w:styleId="DefaultParagraphFont">
     <w:name w:val="Default Paragraph Font"/>
     <w:uiPriority w:val="1"/>
+    <w:semiHidden/>
     <w:unhideWhenUsed/>
   </w:style>
   <w:style w:type="table" w:default="1" w:styleId="TableNormal">

</xml_diff>

<commit_message>
📑 docs almost complete - must rewrite conclusion
</commit_message>
<xml_diff>
--- a/docs/docs.docx
+++ b/docs/docs.docx
@@ -549,33 +549,184 @@
         <w:tabs>
           <w:tab w:val="right" w:leader="dot" w:pos="8787"/>
         </w:tabs>
-        <w:spacing w:after="0"/>
-        <w:rPr>
-          <w:lang w:val="pt-BR"/>
-        </w:rPr>
-      </w:pPr>
-      <w:r>
+        <w:spacing w:after="120"/>
         <w:rPr>
           <w:b/>
           <w:lang w:val="pt-BR"/>
         </w:rPr>
+      </w:pPr>
+      <w:r>
+        <w:rPr>
+          <w:b/>
+          <w:lang w:val="pt-BR"/>
+        </w:rPr>
         <w:t>1 INTRODUÇÃO</w:t>
       </w:r>
       <w:r>
         <w:rPr>
           <w:b/>
+          <w:lang w:val="pt-BR"/>
+        </w:rPr>
+        <w:tab/>
+        <w:t>0</w:t>
+      </w:r>
+      <w:r>
+        <w:rPr>
+          <w:b/>
+          <w:lang w:val="pt-BR"/>
+        </w:rPr>
+        <w:t>3</w:t>
+      </w:r>
+      <w:r>
+        <w:rPr>
+          <w:b/>
+          <w:lang w:val="pt-BR"/>
+        </w:rPr>
+        <w:br/>
+        <w:t>2 DESENVOLVIMENTO</w:t>
+      </w:r>
+      <w:r>
+        <w:rPr>
+          <w:b/>
+          <w:lang w:val="pt-BR"/>
+        </w:rPr>
+        <w:tab/>
+        <w:t>0</w:t>
+      </w:r>
+      <w:r>
+        <w:rPr>
+          <w:b/>
+          <w:lang w:val="pt-BR"/>
+        </w:rPr>
+        <w:t>4</w:t>
+      </w:r>
+    </w:p>
+    <w:p>
+      <w:pPr>
+        <w:tabs>
+          <w:tab w:val="right" w:leader="dot" w:pos="8787"/>
+        </w:tabs>
+        <w:spacing w:after="120"/>
+        <w:rPr>
+          <w:bCs/>
+          <w:lang w:val="pt-BR"/>
+        </w:rPr>
+      </w:pPr>
+      <w:r>
+        <w:rPr>
+          <w:b/>
+          <w:lang w:val="pt-BR"/>
+        </w:rPr>
+        <w:t xml:space="preserve">     </w:t>
+      </w:r>
+      <w:r>
+        <w:rPr>
+          <w:bCs/>
+          <w:lang w:val="pt-BR"/>
+        </w:rPr>
+        <w:t>2.1 ESQUEMATIZANDO O PROBLEMA</w:t>
+      </w:r>
+      <w:r>
+        <w:rPr>
+          <w:bCs/>
           <w:lang w:val="pt-BR"/>
         </w:rPr>
         <w:tab/>
         <w:t>04</w:t>
       </w:r>
-      <w:r>
+    </w:p>
+    <w:p>
+      <w:pPr>
+        <w:tabs>
+          <w:tab w:val="right" w:leader="dot" w:pos="8787"/>
+        </w:tabs>
+        <w:spacing w:after="120"/>
         <w:rPr>
           <w:b/>
           <w:lang w:val="pt-BR"/>
         </w:rPr>
-        <w:br/>
-        <w:t>2 DESENVOLVIMENTO</w:t>
+      </w:pPr>
+      <w:r>
+        <w:rPr>
+          <w:b/>
+          <w:lang w:val="pt-BR"/>
+        </w:rPr>
+        <w:t xml:space="preserve">     </w:t>
+      </w:r>
+      <w:r>
+        <w:rPr>
+          <w:bCs/>
+          <w:lang w:val="pt-BR"/>
+        </w:rPr>
+        <w:t>2.2 PROGRAMANDO A SOLUÇÃO</w:t>
+      </w:r>
+      <w:r>
+        <w:rPr>
+          <w:bCs/>
+          <w:lang w:val="pt-BR"/>
+        </w:rPr>
+        <w:tab/>
+        <w:t>04</w:t>
+      </w:r>
+    </w:p>
+    <w:p>
+      <w:pPr>
+        <w:tabs>
+          <w:tab w:val="right" w:leader="dot" w:pos="8787"/>
+        </w:tabs>
+        <w:spacing w:after="120"/>
+        <w:rPr>
+          <w:b/>
+          <w:lang w:val="pt-BR"/>
+        </w:rPr>
+      </w:pPr>
+      <w:r>
+        <w:rPr>
+          <w:b/>
+          <w:lang w:val="pt-BR"/>
+        </w:rPr>
+        <w:t xml:space="preserve">          </w:t>
+      </w:r>
+      <w:r>
+        <w:rPr>
+          <w:b/>
+          <w:lang w:val="pt-BR"/>
+        </w:rPr>
+        <w:t>2.2.1 Estrutura de Arquivos</w:t>
+      </w:r>
+      <w:r>
+        <w:rPr>
+          <w:b/>
+          <w:lang w:val="pt-BR"/>
+        </w:rPr>
+        <w:tab/>
+        <w:t>04</w:t>
+      </w:r>
+    </w:p>
+    <w:p>
+      <w:pPr>
+        <w:tabs>
+          <w:tab w:val="right" w:leader="dot" w:pos="8787"/>
+        </w:tabs>
+        <w:spacing w:after="120"/>
+        <w:rPr>
+          <w:b/>
+          <w:lang w:val="pt-BR"/>
+        </w:rPr>
+      </w:pPr>
+      <w:r>
+        <w:rPr>
+          <w:b/>
+          <w:lang w:val="pt-BR"/>
+        </w:rPr>
+        <w:t xml:space="preserve">          </w:t>
+      </w:r>
+      <w:r>
+        <w:rPr>
+          <w:b/>
+          <w:lang w:val="pt-BR"/>
+        </w:rPr>
+        <w:t>2.2.2 Funções</w:t>
       </w:r>
       <w:r>
         <w:rPr>
@@ -585,12 +736,220 @@
         <w:tab/>
         <w:t>05</w:t>
       </w:r>
+    </w:p>
+    <w:p>
+      <w:pPr>
+        <w:tabs>
+          <w:tab w:val="right" w:leader="dot" w:pos="8787"/>
+        </w:tabs>
+        <w:spacing w:after="120"/>
+        <w:rPr>
+          <w:bCs/>
+          <w:lang w:val="pt-BR"/>
+        </w:rPr>
+      </w:pPr>
+      <w:r>
+        <w:rPr>
+          <w:bCs/>
+          <w:lang w:val="pt-BR"/>
+        </w:rPr>
+        <w:t xml:space="preserve">               2.2.2.1 Criar Tabela Hash</w:t>
+      </w:r>
+      <w:r>
+        <w:rPr>
+          <w:bCs/>
+          <w:lang w:val="pt-BR"/>
+        </w:rPr>
+        <w:tab/>
+        <w:t>05</w:t>
+      </w:r>
+    </w:p>
+    <w:p>
+      <w:pPr>
+        <w:tabs>
+          <w:tab w:val="right" w:leader="dot" w:pos="8787"/>
+        </w:tabs>
+        <w:spacing w:after="120"/>
+        <w:rPr>
+          <w:bCs/>
+          <w:lang w:val="pt-BR"/>
+        </w:rPr>
+      </w:pPr>
+      <w:r>
+        <w:rPr>
+          <w:bCs/>
+          <w:lang w:val="pt-BR"/>
+        </w:rPr>
+        <w:t xml:space="preserve">               </w:t>
+      </w:r>
+      <w:r>
+        <w:rPr>
+          <w:bCs/>
+          <w:lang w:val="pt-BR"/>
+        </w:rPr>
+        <w:t>2.2.2.2 Gerar hash por palavra</w:t>
+      </w:r>
+      <w:r>
+        <w:rPr>
+          <w:bCs/>
+          <w:lang w:val="pt-BR"/>
+        </w:rPr>
+        <w:tab/>
+        <w:t>07</w:t>
+      </w:r>
+    </w:p>
+    <w:p>
+      <w:pPr>
+        <w:tabs>
+          <w:tab w:val="right" w:leader="dot" w:pos="8787"/>
+        </w:tabs>
+        <w:spacing w:after="120"/>
+        <w:rPr>
+          <w:bCs/>
+          <w:lang w:val="pt-BR"/>
+        </w:rPr>
+      </w:pPr>
+      <w:r>
+        <w:rPr>
+          <w:bCs/>
+          <w:lang w:val="pt-BR"/>
+        </w:rPr>
+        <w:t xml:space="preserve">               </w:t>
+      </w:r>
+      <w:r>
+        <w:rPr>
+          <w:bCs/>
+          <w:lang w:val="pt-BR"/>
+        </w:rPr>
+        <w:t>2.2.2.3 Inserir palavras na tabela</w:t>
+      </w:r>
+      <w:r>
+        <w:rPr>
+          <w:bCs/>
+          <w:lang w:val="pt-BR"/>
+        </w:rPr>
+        <w:tab/>
+        <w:t>08</w:t>
+      </w:r>
+    </w:p>
+    <w:p>
+      <w:pPr>
+        <w:tabs>
+          <w:tab w:val="right" w:leader="dot" w:pos="8787"/>
+        </w:tabs>
+        <w:spacing w:after="120"/>
+        <w:rPr>
+          <w:bCs/>
+          <w:lang w:val="pt-BR"/>
+        </w:rPr>
+      </w:pPr>
+      <w:r>
+        <w:rPr>
+          <w:bCs/>
+          <w:lang w:val="pt-BR"/>
+        </w:rPr>
+        <w:t xml:space="preserve">               </w:t>
+      </w:r>
+      <w:r>
+        <w:rPr>
+          <w:bCs/>
+          <w:lang w:val="pt-BR"/>
+        </w:rPr>
+        <w:t>2.2.2.4 Buscar palavras na tabela</w:t>
+      </w:r>
+      <w:r>
+        <w:rPr>
+          <w:bCs/>
+          <w:lang w:val="pt-BR"/>
+        </w:rPr>
+        <w:tab/>
+      </w:r>
+      <w:r>
+        <w:rPr>
+          <w:bCs/>
+          <w:lang w:val="pt-BR"/>
+        </w:rPr>
+        <w:t>10</w:t>
+      </w:r>
+    </w:p>
+    <w:p>
+      <w:pPr>
+        <w:tabs>
+          <w:tab w:val="right" w:leader="dot" w:pos="8787"/>
+        </w:tabs>
+        <w:spacing w:after="120"/>
+        <w:rPr>
+          <w:bCs/>
+          <w:lang w:val="pt-BR"/>
+        </w:rPr>
+      </w:pPr>
       <w:r>
         <w:rPr>
           <w:b/>
           <w:lang w:val="pt-BR"/>
         </w:rPr>
+        <w:t xml:space="preserve">     </w:t>
+      </w:r>
+      <w:r>
+        <w:rPr>
+          <w:bCs/>
+          <w:lang w:val="pt-BR"/>
+        </w:rPr>
+        <w:t>2.3 TESTES DE SOFTWARE</w:t>
+      </w:r>
+      <w:r>
+        <w:rPr>
+          <w:bCs/>
+          <w:lang w:val="pt-BR"/>
+        </w:rPr>
+        <w:tab/>
+        <w:t>11</w:t>
+      </w:r>
+    </w:p>
+    <w:p>
+      <w:pPr>
+        <w:tabs>
+          <w:tab w:val="right" w:leader="dot" w:pos="8787"/>
+        </w:tabs>
+        <w:spacing w:after="120"/>
+        <w:rPr>
+          <w:lang w:val="pt-BR"/>
+        </w:rPr>
+      </w:pPr>
+      <w:r>
+        <w:rPr>
+          <w:bCs/>
+          <w:lang w:val="pt-BR"/>
+        </w:rPr>
+        <w:t xml:space="preserve">          </w:t>
+      </w:r>
+      <w:r>
+        <w:rPr>
+          <w:b/>
+          <w:lang w:val="pt-BR"/>
+        </w:rPr>
+        <w:t>2.3.1 Fator de Carga</w:t>
+      </w:r>
+      <w:r>
+        <w:rPr>
+          <w:b/>
+          <w:lang w:val="pt-BR"/>
+        </w:rPr>
+        <w:tab/>
+        <w:t>11</w:t>
+      </w:r>
+      <w:r>
+        <w:rPr>
+          <w:bCs/>
+          <w:lang w:val="pt-BR"/>
+        </w:rPr>
         <w:br/>
+      </w:r>
+      <w:r>
+        <w:rPr>
+          <w:b/>
+          <w:lang w:val="pt-BR"/>
+        </w:rPr>
         <w:t>3 CONCLUSÃO</w:t>
       </w:r>
       <w:r>
@@ -599,7 +958,20 @@
           <w:lang w:val="pt-BR"/>
         </w:rPr>
         <w:tab/>
-        <w:t>06</w:t>
+      </w:r>
+      <w:r>
+        <w:rPr>
+          <w:b/>
+          <w:lang w:val="pt-BR"/>
+        </w:rPr>
+        <w:t>1</w:t>
+      </w:r>
+      <w:r>
+        <w:rPr>
+          <w:b/>
+          <w:lang w:val="pt-BR"/>
+        </w:rPr>
+        <w:t>3</w:t>
       </w:r>
       <w:r>
         <w:rPr>
@@ -615,28 +987,45 @@
           <w:lang w:val="pt-BR"/>
         </w:rPr>
         <w:tab/>
-        <w:t>07</w:t>
       </w:r>
       <w:r>
         <w:rPr>
           <w:b/>
           <w:lang w:val="pt-BR"/>
         </w:rPr>
+        <w:t>1</w:t>
+      </w:r>
+      <w:r>
+        <w:rPr>
+          <w:b/>
+          <w:lang w:val="pt-BR"/>
+        </w:rPr>
+        <w:t>4</w:t>
+      </w:r>
+      <w:r>
+        <w:rPr>
+          <w:b/>
+          <w:lang w:val="pt-BR"/>
+        </w:rPr>
         <w:br/>
       </w:r>
     </w:p>
     <w:p>
       <w:pPr>
-        <w:rPr>
-          <w:lang w:val="pt-BR"/>
-        </w:rPr>
-      </w:pPr>
-      <w:r>
-        <w:rPr>
-          <w:lang w:val="pt-BR"/>
-        </w:rPr>
-        <w:br w:type="page"/>
-      </w:r>
+        <w:spacing w:after="0" w:line="360" w:lineRule="auto"/>
+        <w:rPr>
+          <w:b/>
+          <w:lang w:val="pt-BR"/>
+        </w:rPr>
+        <w:sectPr>
+          <w:headerReference w:type="default" r:id="rId8"/>
+          <w:pgSz w:w="12240" w:h="15840"/>
+          <w:pgMar w:top="1701" w:right="1134" w:bottom="1134" w:left="1701" w:header="720" w:footer="720" w:gutter="0"/>
+          <w:pgNumType w:start="3"/>
+          <w:cols w:space="720"/>
+          <w:docGrid w:linePitch="360"/>
+        </w:sectPr>
+      </w:pPr>
     </w:p>
     <w:p>
       <w:pPr>
@@ -674,7 +1063,19 @@
         <w:ind w:firstLine="720"/>
       </w:pPr>
       <w:r>
-        <w:t xml:space="preserve">O desafio propõe implementar uma tabela hash para contabilizar as ocorrências de determinas palavras em um um arquivo de texto, exibindo no console a quantidade de vezes que uma palavra aparece e linhas onde se encontra. </w:t>
+        <w:t>O desafio propõe implementar uma tabela hash para contabilizar as ocorrências de determina</w:t>
+      </w:r>
+      <w:r>
+        <w:t>da</w:t>
+      </w:r>
+      <w:r>
+        <w:t xml:space="preserve">s palavras em um um arquivo de texto, </w:t>
+      </w:r>
+      <w:r>
+        <w:t>exibindo a</w:t>
+      </w:r>
+      <w:r>
+        <w:t xml:space="preserve"> quantidade de vezes que uma palavra aparece e linhas onde se encontra. </w:t>
       </w:r>
       <w:r>
         <w:t>O programa deve ser eficient</w:t>
@@ -776,7 +1177,19 @@
         <w:t>A parte de código deve ser escrita a fim de se obter um programa com um código limpo, objetivo, bem elaborado e com a melhor performance possível. Levando em conta o tamanho da demanda que poderia ser requerida do código.</w:t>
       </w:r>
       <w:r>
-        <w:t xml:space="preserve"> Além de produzir o software, a dupla deve desenvolver uma documentação completa explicando todo o funcionamento e o progresso realizado até que se chegasse no resultado final.</w:t>
+        <w:t xml:space="preserve"> Além de produzir o software, a dupla deve desenvolver uma documentação completa explicando todo o funcionamento e o progresso realizado até</w:t>
+      </w:r>
+      <w:r>
+        <w:t xml:space="preserve"> que</w:t>
+      </w:r>
+      <w:r>
+        <w:t xml:space="preserve"> chegasse </w:t>
+      </w:r>
+      <w:r>
+        <w:t>a</w:t>
+      </w:r>
+      <w:r>
+        <w:t>o resultado final.</w:t>
       </w:r>
     </w:p>
     <w:p>
@@ -963,7 +1376,7 @@
                     <pic:cNvPicPr/>
                   </pic:nvPicPr>
                   <pic:blipFill>
-                    <a:blip r:embed="rId6"/>
+                    <a:blip r:embed="rId9"/>
                     <a:stretch>
                       <a:fillRect/>
                     </a:stretch>
@@ -1244,7 +1657,7 @@
                     <pic:cNvPicPr/>
                   </pic:nvPicPr>
                   <pic:blipFill>
-                    <a:blip r:embed="rId7"/>
+                    <a:blip r:embed="rId10"/>
                     <a:stretch>
                       <a:fillRect/>
                     </a:stretch>
@@ -1938,7 +2351,7 @@
                     <pic:cNvPicPr/>
                   </pic:nvPicPr>
                   <pic:blipFill>
-                    <a:blip r:embed="rId8"/>
+                    <a:blip r:embed="rId11"/>
                     <a:stretch>
                       <a:fillRect/>
                     </a:stretch>
@@ -2638,14 +3051,27 @@
       <w:r>
         <w:t xml:space="preserve">Figura </w:t>
       </w:r>
-      <w:fldSimple w:instr=" SEQ Figura \* ARABIC ">
-        <w:r>
-          <w:rPr>
-            <w:noProof/>
-          </w:rPr>
-          <w:t>4</w:t>
-        </w:r>
-      </w:fldSimple>
+      <w:r>
+        <w:fldChar w:fldCharType="begin"/>
+      </w:r>
+      <w:r>
+        <w:instrText xml:space="preserve"> SEQ Figura \* ARABIC </w:instrText>
+      </w:r>
+      <w:r>
+        <w:fldChar w:fldCharType="separate"/>
+      </w:r>
+      <w:r>
+        <w:rPr>
+          <w:noProof/>
+        </w:rPr>
+        <w:t>4</w:t>
+      </w:r>
+      <w:r>
+        <w:rPr>
+          <w:noProof/>
+        </w:rPr>
+        <w:fldChar w:fldCharType="end"/>
+      </w:r>
       <w:bookmarkEnd w:id="2"/>
       <w:r>
         <w:t xml:space="preserve"> - Tabela ASCII</w:t>
@@ -2679,7 +3105,7 @@
                     <pic:cNvPicPr/>
                   </pic:nvPicPr>
                   <pic:blipFill rotWithShape="1">
-                    <a:blip r:embed="rId9"/>
+                    <a:blip r:embed="rId12"/>
                     <a:srcRect t="3125" b="3125"/>
                     <a:stretch/>
                   </pic:blipFill>
@@ -3280,7 +3706,13 @@
       </w:pPr>
       <w:r>
         <w:lastRenderedPageBreak/>
-        <w:t>O endereço da palavra não pode ser diretamente a chave resultante da fórmula, visto que a quantidade de algarismos escala exponencialmente, o que seria um gasto exorbitante de memória sem a devida utilidade. Dessa forma, é utilizado o operador de “resto da divisão” que fará com que o maior índice esteja limitado à quantidade de hashs definida previamente pelo programador.</w:t>
+        <w:t>O endereço da palavra não pode ser diretamente a chave resultante da fórmula, visto que a quantidade de algarismos escala exponencialmente, o que seria um gasto exorbitante de memória sem a devida utilidade. Dessa forma, é utilizado o operador de “resto da divisão” que fará com que o maior índice esteja limitado à quantidade de hash</w:t>
+      </w:r>
+      <w:r>
+        <w:t>e</w:t>
+      </w:r>
+      <w:r>
+        <w:t>s definida previamente pelo programador.</w:t>
       </w:r>
     </w:p>
     <w:p>
@@ -3401,7 +3833,13 @@
         <w:t>C</w:t>
       </w:r>
       <w:r>
-        <w:t xml:space="preserve">aso a tabela seja percorrida por completo e não há nenhum espaço vazio para acrescentar a palavra, significa que a tabela foi completamente preenchida, o que resulta em </w:t>
+        <w:t>aso a tabela seja percorrida por completo e não h</w:t>
+      </w:r>
+      <w:r>
+        <w:t>aja</w:t>
+      </w:r>
+      <w:r>
+        <w:t xml:space="preserve"> nenhum espaço vazio para acrescentar a palavra, significa que a tabela foi completamente preenchida, o que resulta em </w:t>
       </w:r>
       <w:r>
         <w:t>um erro, já que a quantidade máxima de palavras diferentes deveria ter sido informada previamente para o usuário.</w:t>
@@ -3475,7 +3913,7 @@
                     <pic:cNvPicPr/>
                   </pic:nvPicPr>
                   <pic:blipFill>
-                    <a:blip r:embed="rId10"/>
+                    <a:blip r:embed="rId13"/>
                     <a:stretch>
                       <a:fillRect/>
                     </a:stretch>
@@ -6897,7 +7335,7 @@
                     <pic:cNvPicPr/>
                   </pic:nvPicPr>
                   <pic:blipFill>
-                    <a:blip r:embed="rId11"/>
+                    <a:blip r:embed="rId14"/>
                     <a:stretch>
                       <a:fillRect/>
                     </a:stretch>
@@ -7918,6 +8356,15 @@
       </w:pPr>
       <w:r>
         <w:t>Desenvolver um software vai muito além de apenas produzir uma solução para um problema, é necessário que sejam realizados vários testes para melhorar ao máximo a experiência tanto do usuário como do programador, gerando uma aplicação performática e de fácil manutenção.</w:t>
+      </w:r>
+    </w:p>
+    <w:p>
+      <w:pPr>
+        <w:pStyle w:val="Paragrafo-ABNT"/>
+        <w:ind w:firstLine="720"/>
+      </w:pPr>
+      <w:r>
+        <w:t>O funcionamento do programa foi constantemente testado durante a etapa de desenvolvimento, porém, um teste muito importante realizado para melhorar a performance foi contar a quantidade de colisões que estavam sendo geradas.</w:t>
       </w:r>
     </w:p>
     <w:p>
@@ -8029,7 +8476,7 @@
                 <w:rPr>
                   <w:rFonts w:ascii="Cambria Math" w:hAnsi="Cambria Math"/>
                 </w:rPr>
-                <m:t>número de elementos</m:t>
+                <m:t>N</m:t>
               </m:r>
             </m:num>
             <m:den>
@@ -8037,7 +8484,7 @@
                 <w:rPr>
                   <w:rFonts w:ascii="Cambria Math" w:hAnsi="Cambria Math"/>
                 </w:rPr>
-                <m:t>tamanho da tabela</m:t>
+                <m:t>M</m:t>
               </m:r>
             </m:den>
           </m:f>
@@ -8047,35 +8494,48 @@
     <w:p>
       <w:pPr>
         <w:pStyle w:val="Paragrafo-ABNT"/>
+        <w:spacing w:before="240"/>
         <w:ind w:firstLine="720"/>
       </w:pPr>
+      <m:oMathPara>
+        <m:oMathParaPr>
+          <m:jc m:val="center"/>
+        </m:oMathParaPr>
+        <m:oMath>
+          <m:r>
+            <w:rPr>
+              <w:rFonts w:ascii="Cambria Math" w:hAnsi="Cambria Math"/>
+            </w:rPr>
+            <m:t>N=número de elementos | M=tamanho da tabela</m:t>
+          </m:r>
+        </m:oMath>
+      </m:oMathPara>
+    </w:p>
+    <w:p>
+      <w:pPr>
+        <w:pStyle w:val="Paragrafo-ABNT"/>
+        <w:spacing w:before="240"/>
+        <w:ind w:firstLine="720"/>
+      </w:pPr>
+      <m:oMathPara>
+        <m:oMathParaPr>
+          <m:jc m:val="center"/>
+        </m:oMathParaPr>
+        <m:oMath>
+          <m:r>
+            <w:rPr>
+              <w:rFonts w:ascii="Cambria Math" w:hAnsi="Cambria Math"/>
+            </w:rPr>
+            <m:t>N≤M</m:t>
+          </m:r>
+        </m:oMath>
+      </m:oMathPara>
     </w:p>
     <w:p>
       <w:pPr>
         <w:pStyle w:val="Paragrafo-ABNT"/>
         <w:ind w:firstLine="720"/>
       </w:pPr>
-      <w:r>
-        <w:t>Por se tratar de uma razão onde o numerador sempre será menor ou igual ao denominador, o fator de carga está definido entre 0 e 1. Quanto mais próximo de 0, mais o programa tende a ser O(1), tendo em vista que em quase todos os casos de inserção haverá um espaço disponível</w:t>
-      </w:r>
-      <w:r>
-        <w:t>, também haverá um grande uso de memória</w:t>
-      </w:r>
-      <w:r>
-        <w:t xml:space="preserve">. Já quanto mais próximo de 1, </w:t>
-      </w:r>
-      <w:r>
-        <w:t xml:space="preserve">mais próximo de O(n) será, pois </w:t>
-      </w:r>
-      <w:r>
-        <w:t>maior é a tendência de gerar colisões, por preencher a tabela mais facilmente.</w:t>
-      </w:r>
-      <w:r>
-        <w:t xml:space="preserve"> </w:t>
-      </w:r>
-      <w:r>
-        <w:t>Portanto, um meio-termo desses dois valores é tornar o tamanho da tabela duas vezes maior que a quantidade de palavras.</w:t>
-      </w:r>
     </w:p>
     <w:p>
       <w:pPr>
@@ -8084,16 +8544,25 @@
       </w:pPr>
       <w:r>
         <w:lastRenderedPageBreak/>
-        <w:t xml:space="preserve">Para realizar os testes aleatórios foi utilizado um </w:t>
-      </w:r>
-      <w:r>
-        <w:rPr>
-          <w:highlight w:val="yellow"/>
-        </w:rPr>
-        <w:t>gerador aleatório de strings</w:t>
-      </w:r>
-      <w:r>
-        <w:t>, que possibilitou a criação de 256 strings aleatórias de 20 caracteres cada de maneira simples e rápida.</w:t>
+        <w:t>Por se tratar de uma razão onde o numerador sempre será menor ou igual ao denominador, o fator de carga está definido entre 0 e 1. Quanto mais próximo de 0, mais o programa tende a ser O(1), tendo em vista que em quase todos os casos de inserção haverá um espaço disponível</w:t>
+      </w:r>
+      <w:r>
+        <w:t>, também haverá um grande uso de memória</w:t>
+      </w:r>
+      <w:r>
+        <w:t xml:space="preserve">. Já quanto mais próximo de 1, </w:t>
+      </w:r>
+      <w:r>
+        <w:t xml:space="preserve">mais próximo de O(n) será, pois </w:t>
+      </w:r>
+      <w:r>
+        <w:t>maior é a tendência de gerar colisões, por preencher a tabela mais facilmente.</w:t>
+      </w:r>
+      <w:r>
+        <w:t xml:space="preserve"> </w:t>
+      </w:r>
+      <w:r>
+        <w:t>Portanto, um meio-termo desses dois valores é tornar o tamanho da tabela duas vezes maior que a quantidade de palavras.</w:t>
       </w:r>
     </w:p>
     <w:p>
@@ -8102,7 +8571,22 @@
         <w:ind w:firstLine="720"/>
       </w:pPr>
       <w:r>
-        <w:t>Em um teste aleatório foi possível analisar os diferentes totais de colisões variando de acordo ao tamanho da tabela. Com exatamente 256 espaços houveram 2743 colisões, mais de 10 vezes a quantidade de palavras, número bem expressivo, já colocando o dobro (512) esse número cai para 128, menos de 5% do total anterior.</w:t>
+        <w:t xml:space="preserve">Para realizar os testes aleatórios foi utilizado um </w:t>
+      </w:r>
+      <w:r>
+        <w:t>gerador aleatório de strings</w:t>
+      </w:r>
+      <w:r>
+        <w:t xml:space="preserve"> (</w:t>
+      </w:r>
+      <w:r>
+        <w:t>random.org/strings</w:t>
+      </w:r>
+      <w:r>
+        <w:t>)</w:t>
+      </w:r>
+      <w:r>
+        <w:t>, que possibilitou a criação de 256 strings aleatórias de 20 caracteres cada de maneira simples e rápida.</w:t>
       </w:r>
     </w:p>
     <w:p>
@@ -8111,93 +8595,29 @@
         <w:ind w:firstLine="720"/>
       </w:pPr>
       <w:r>
-        <w:t>Porém, testando com um tamanho de 509 espaços, a quantidade caiu para 102, a princípio esse resultado não faz sentido, porém analisando mais cuidadosamente, esse número é primo, o que faz com que a operação de resto da divisão resulte em menos valores iguais</w:t>
-      </w:r>
-      <w:r>
-        <w:t>. A explicação desse fenômeno está relacionada à “Natureza da Matemática”, que exige grande conhecimento técnico para ser explicada, porém não se aplica à finalidade desta documentação</w:t>
-      </w:r>
-      <w:r>
-        <w:t>.</w:t>
-      </w:r>
-    </w:p>
-    <w:p>
-      <w:pPr>
-        <w:pStyle w:val="Paragrafo-ABNT"/>
-      </w:pPr>
-    </w:p>
-    <w:p>
-      <w:pPr>
-        <w:pStyle w:val="Paragrafo-ABNT"/>
-      </w:pPr>
-    </w:p>
-    <w:p>
-      <w:pPr>
-        <w:spacing w:after="120"/>
-        <w:rPr>
-          <w:b/>
-          <w:bCs/>
-          <w:lang w:val="pt-BR"/>
-        </w:rPr>
-      </w:pPr>
-      <w:r>
-        <w:rPr>
-          <w:b/>
-          <w:bCs/>
-          <w:lang w:val="pt-BR"/>
-        </w:rPr>
-        <w:t>2.3.</w:t>
-      </w:r>
-      <w:r>
-        <w:rPr>
-          <w:b/>
-          <w:bCs/>
-          <w:lang w:val="pt-BR"/>
-        </w:rPr>
-        <w:t>2</w:t>
-      </w:r>
-      <w:r>
-        <w:rPr>
-          <w:b/>
-          <w:bCs/>
-          <w:lang w:val="pt-BR"/>
-        </w:rPr>
-        <w:t xml:space="preserve"> </w:t>
-      </w:r>
-      <w:r>
-        <w:rPr>
-          <w:b/>
-          <w:bCs/>
-          <w:lang w:val="pt-BR"/>
-        </w:rPr>
-        <w:t>Tempo de execução</w:t>
-      </w:r>
-    </w:p>
-    <w:p>
-      <w:pPr>
-        <w:pStyle w:val="Paragrafo-ABNT"/>
-        <w:ind w:left="720"/>
-      </w:pPr>
-      <w:r>
-        <w:t>...</w:t>
-      </w:r>
-    </w:p>
-    <w:p>
-      <w:pPr>
-        <w:pStyle w:val="Paragrafo-ABNT"/>
-      </w:pPr>
+        <w:t>Em um teste aleatório foi possível analisar os diferentes totais de colisões variando de acordo ao tamanho da tabela. Com exatamente 256 espaços houveram 2743 colisões, mais de 10 vezes a quantidade de palavras, número bem expressivo, já colocando o dobro (512) esse número cai para 128, menos de 5% do total anterior.</w:t>
+      </w:r>
     </w:p>
     <w:p>
       <w:pPr>
         <w:pStyle w:val="Paragrafo-ABNT"/>
         <w:ind w:firstLine="720"/>
       </w:pPr>
-    </w:p>
-    <w:p>
-      <w:pPr>
-        <w:rPr>
-          <w:lang w:val="pt-BR"/>
-        </w:rPr>
-      </w:pPr>
+      <w:r>
+        <w:t>Porém, testando com um tamanho de 509 espaços, a quantidade caiu para 102, a princípio esse resultado não faz sentido, porém analisando mais cuidadosamente, esse número é primo, o que faz com que a operação de resto da divisão r</w:t>
+      </w:r>
+      <w:r>
+        <w:t xml:space="preserve">esulte em uma quantidade menor de </w:t>
+      </w:r>
+      <w:r>
+        <w:t>valores iguais</w:t>
+      </w:r>
+      <w:r>
+        <w:t>. A explicação desse fenômeno está relacionada à “Natureza da Matemática”, que exige grande conhecimento técnico para ser explicada, porém não se aplica à finalidade desta documentação</w:t>
+      </w:r>
+      <w:r>
+        <w:t>.</w:t>
+      </w:r>
     </w:p>
     <w:p>
       <w:pPr>
@@ -8283,30 +8703,6 @@
           <w:lang w:val="pt-BR"/>
         </w:rPr>
       </w:pPr>
-    </w:p>
-    <w:p>
-      <w:pPr>
-        <w:rPr>
-          <w:lang w:val="pt-BR"/>
-        </w:rPr>
-      </w:pPr>
-    </w:p>
-    <w:p>
-      <w:pPr>
-        <w:spacing w:after="0" w:line="360" w:lineRule="auto"/>
-        <w:ind w:firstLine="709"/>
-        <w:jc w:val="both"/>
-        <w:rPr>
-          <w:lang w:val="pt-BR"/>
-        </w:rPr>
-      </w:pPr>
-    </w:p>
-    <w:p>
-      <w:pPr>
-        <w:rPr>
-          <w:lang w:val="pt-BR"/>
-        </w:rPr>
-      </w:pPr>
       <w:r>
         <w:rPr>
           <w:lang w:val="pt-BR"/>
@@ -8316,16 +8712,15 @@
     </w:p>
     <w:p>
       <w:pPr>
-        <w:spacing w:after="0" w:line="360" w:lineRule="auto"/>
         <w:jc w:val="center"/>
         <w:rPr>
-          <w:lang w:val="pt-BR"/>
+          <w:rStyle w:val="Paragrafo-ABNTChar"/>
+          <w:szCs w:val="24"/>
         </w:rPr>
       </w:pPr>
       <w:r>
         <w:rPr>
           <w:b/>
-          <w:lang w:val="pt-BR"/>
         </w:rPr>
         <w:lastRenderedPageBreak/>
         <w:t>REFERÊNCIAS</w:t>
@@ -8333,33 +8728,441 @@
       <w:r>
         <w:rPr>
           <w:b/>
-          <w:lang w:val="pt-BR"/>
         </w:rPr>
         <w:br/>
       </w:r>
-      <w:r>
-        <w:rPr>
-          <w:b/>
-          <w:lang w:val="pt-BR"/>
-        </w:rPr>
-        <w:br/>
-      </w:r>
-      <w:r>
-        <w:rPr>
-          <w:b/>
-          <w:lang w:val="pt-BR"/>
-        </w:rPr>
-        <w:br/>
-      </w:r>
+    </w:p>
+    <w:p>
+      <w:pPr>
+        <w:pStyle w:val="NormalWeb"/>
+        <w:shd w:val="clear" w:color="auto" w:fill="FFFFFF"/>
+        <w:spacing w:before="0" w:beforeAutospacing="0" w:after="0" w:afterAutospacing="0"/>
+        <w:rPr>
+          <w:rFonts w:ascii="Arial" w:hAnsi="Arial" w:cs="Arial"/>
+          <w:color w:val="000000"/>
+        </w:rPr>
+      </w:pPr>
+      <w:r>
+        <w:rPr>
+          <w:rStyle w:val="Strong"/>
+          <w:rFonts w:ascii="Arial" w:hAnsi="Arial" w:cs="Arial"/>
+          <w:color w:val="000000"/>
+        </w:rPr>
+        <w:t>Modular code and how to structure an embedded C project</w:t>
+      </w:r>
+      <w:r>
+        <w:rPr>
+          <w:rFonts w:ascii="Arial" w:hAnsi="Arial" w:cs="Arial"/>
+          <w:color w:val="000000"/>
+        </w:rPr>
+        <w:t xml:space="preserve">. </w:t>
+      </w:r>
+      <w:r>
+        <w:rPr>
+          <w:rFonts w:ascii="Arial" w:hAnsi="Arial" w:cs="Arial"/>
+          <w:color w:val="000000"/>
+          <w:lang w:val="pt-BR"/>
+        </w:rPr>
+        <w:t xml:space="preserve">Disponível em: &lt;https://www.microforum.cc/blogs/entry/46-modular-code-and-how-to-structure-an-embedded-c-project/&gt;. </w:t>
+      </w:r>
+      <w:r>
+        <w:rPr>
+          <w:rFonts w:ascii="Arial" w:hAnsi="Arial" w:cs="Arial"/>
+          <w:color w:val="000000"/>
+        </w:rPr>
+        <w:t xml:space="preserve">Acesso em: 8 nov. 2022. </w:t>
+      </w:r>
+    </w:p>
+    <w:p>
+      <w:pPr>
+        <w:pStyle w:val="NormalWeb"/>
+        <w:shd w:val="clear" w:color="auto" w:fill="FFFFFF"/>
+        <w:spacing w:before="0" w:beforeAutospacing="0" w:after="0" w:afterAutospacing="0"/>
+        <w:rPr>
+          <w:rFonts w:ascii="Arial" w:hAnsi="Arial" w:cs="Arial"/>
+          <w:color w:val="000000"/>
+        </w:rPr>
+      </w:pPr>
+    </w:p>
+    <w:p>
+      <w:pPr>
+        <w:spacing w:after="0" w:line="240" w:lineRule="auto"/>
+        <w:rPr>
+          <w:rFonts w:cs="Arial"/>
+          <w:szCs w:val="24"/>
+          <w:lang w:val="pt-BR"/>
+        </w:rPr>
+      </w:pPr>
+      <w:r>
+        <w:rPr>
+          <w:rStyle w:val="Strong"/>
+          <w:rFonts w:cs="Arial"/>
+          <w:color w:val="000000"/>
+          <w:szCs w:val="24"/>
+        </w:rPr>
+        <w:t>Standard Project Directory Structure</w:t>
+      </w:r>
+      <w:r>
+        <w:rPr>
+          <w:rFonts w:cs="Arial"/>
+          <w:szCs w:val="24"/>
+        </w:rPr>
+        <w:t xml:space="preserve">. </w:t>
+      </w:r>
+      <w:r>
+        <w:rPr>
+          <w:rFonts w:cs="Arial"/>
+          <w:szCs w:val="24"/>
+          <w:lang w:val="pt-BR"/>
+        </w:rPr>
+        <w:t>Disponível em: &lt;http://users.csc.calpoly.edu/~gfisher/work/support/documentation/project-dir-structure.html&gt;. Acesso em: 8 nov. 2022.</w:t>
+      </w:r>
+    </w:p>
+    <w:p>
+      <w:pPr>
+        <w:spacing w:after="0" w:line="240" w:lineRule="auto"/>
+        <w:rPr>
+          <w:rFonts w:cs="Arial"/>
+          <w:szCs w:val="24"/>
+          <w:lang w:val="pt-BR"/>
+        </w:rPr>
+      </w:pPr>
+    </w:p>
+    <w:p>
+      <w:pPr>
+        <w:pStyle w:val="NormalWeb"/>
+        <w:shd w:val="clear" w:color="auto" w:fill="FFFFFF"/>
+        <w:spacing w:before="0" w:beforeAutospacing="0" w:after="0" w:afterAutospacing="0"/>
+        <w:rPr>
+          <w:rFonts w:ascii="Arial" w:hAnsi="Arial" w:cs="Arial"/>
+          <w:color w:val="000000"/>
+          <w:lang w:val="pt-BR"/>
+        </w:rPr>
+      </w:pPr>
+      <w:r>
+        <w:rPr>
+          <w:rStyle w:val="Strong"/>
+          <w:rFonts w:ascii="Arial" w:hAnsi="Arial" w:cs="Arial"/>
+          <w:color w:val="000000"/>
+          <w:lang w:val="pt-BR"/>
+        </w:rPr>
+        <w:t>C Coding Standard</w:t>
+      </w:r>
+      <w:r>
+        <w:rPr>
+          <w:rFonts w:ascii="Arial" w:hAnsi="Arial" w:cs="Arial"/>
+          <w:color w:val="000000"/>
+          <w:lang w:val="pt-BR"/>
+        </w:rPr>
+        <w:t>. Disponível em: &lt;https://users.ece.cmu.edu/~eno/coding/CCodingStandard.html&gt;. Acesso em: 8 nov. 2022.</w:t>
+      </w:r>
+    </w:p>
+    <w:p>
+      <w:pPr>
+        <w:pStyle w:val="NormalWeb"/>
+        <w:shd w:val="clear" w:color="auto" w:fill="FFFFFF"/>
+        <w:spacing w:before="0" w:beforeAutospacing="0" w:after="0" w:afterAutospacing="0"/>
+        <w:rPr>
+          <w:rFonts w:ascii="Arial" w:hAnsi="Arial" w:cs="Arial"/>
+          <w:color w:val="000000"/>
+          <w:lang w:val="pt-BR"/>
+        </w:rPr>
+      </w:pPr>
+    </w:p>
+    <w:p>
+      <w:pPr>
+        <w:spacing w:after="0" w:line="240" w:lineRule="auto"/>
+        <w:rPr>
+          <w:rFonts w:cs="Arial"/>
+          <w:color w:val="000000"/>
+          <w:szCs w:val="24"/>
+          <w:lang w:val="pt-BR"/>
+        </w:rPr>
+      </w:pPr>
+      <w:r>
+        <w:rPr>
+          <w:rStyle w:val="Strong"/>
+          <w:rFonts w:cs="Arial"/>
+          <w:color w:val="000000"/>
+          <w:szCs w:val="24"/>
+          <w:lang w:val="pt-BR"/>
+        </w:rPr>
+        <w:t>O que é e como funciona a estrutura de dados Tabela Hash?</w:t>
+      </w:r>
+      <w:r>
+        <w:rPr>
+          <w:rFonts w:cs="Arial"/>
+          <w:color w:val="000000"/>
+          <w:szCs w:val="24"/>
+          <w:lang w:val="pt-BR"/>
+        </w:rPr>
+        <w:t xml:space="preserve"> Disponível em: &lt;https://wagnergaspar.com/o-que-e-e-como-funciona-a-estrutura-de-dados-tabela-hash/&gt;. Acesso em: 8 nov. 2022.</w:t>
+      </w:r>
+    </w:p>
+    <w:p>
+      <w:pPr>
+        <w:spacing w:after="0" w:line="240" w:lineRule="auto"/>
+        <w:rPr>
+          <w:rStyle w:val="Strong"/>
+          <w:rFonts w:cs="Arial"/>
+          <w:b w:val="0"/>
+          <w:bCs w:val="0"/>
+          <w:color w:val="000000"/>
+          <w:szCs w:val="24"/>
+          <w:lang w:val="pt-BR"/>
+        </w:rPr>
+      </w:pPr>
+    </w:p>
+    <w:p>
+      <w:pPr>
+        <w:pStyle w:val="NormalWeb"/>
+        <w:shd w:val="clear" w:color="auto" w:fill="FFFFFF"/>
+        <w:spacing w:before="0" w:beforeAutospacing="0" w:after="0" w:afterAutospacing="0"/>
+        <w:rPr>
+          <w:rFonts w:ascii="Arial" w:hAnsi="Arial" w:cs="Arial"/>
+          <w:color w:val="000000"/>
+          <w:lang w:val="pt-BR"/>
+        </w:rPr>
+      </w:pPr>
+      <w:r>
+        <w:rPr>
+          <w:rStyle w:val="Strong"/>
+          <w:rFonts w:ascii="Arial" w:hAnsi="Arial" w:cs="Arial"/>
+          <w:color w:val="000000"/>
+          <w:lang w:val="pt-BR"/>
+        </w:rPr>
+        <w:t>Como implementar uma TABELA HASH com STRING na prática?</w:t>
+      </w:r>
+      <w:r>
+        <w:rPr>
+          <w:rFonts w:ascii="Arial" w:hAnsi="Arial" w:cs="Arial"/>
+          <w:color w:val="000000"/>
+          <w:lang w:val="pt-BR"/>
+        </w:rPr>
+        <w:t xml:space="preserve"> Disponível em: &lt;https://wagnergaspar.com/como-implementar-uma-tabela-hash-com-string-na-pratica/&gt;. Acesso em: 8 nov. 2022. </w:t>
+      </w:r>
+    </w:p>
+    <w:p>
+      <w:pPr>
+        <w:pStyle w:val="NormalWeb"/>
+        <w:shd w:val="clear" w:color="auto" w:fill="FFFFFF"/>
+        <w:spacing w:before="0" w:beforeAutospacing="0" w:after="0" w:afterAutospacing="0"/>
+        <w:rPr>
+          <w:rFonts w:ascii="Arial" w:hAnsi="Arial" w:cs="Arial"/>
+          <w:color w:val="000000"/>
+          <w:lang w:val="pt-BR"/>
+        </w:rPr>
+      </w:pPr>
+    </w:p>
+    <w:p>
+      <w:pPr>
+        <w:pStyle w:val="NormalWeb"/>
+        <w:shd w:val="clear" w:color="auto" w:fill="FFFFFF"/>
+        <w:spacing w:before="0" w:beforeAutospacing="0" w:after="0" w:afterAutospacing="0"/>
+        <w:rPr>
+          <w:rFonts w:ascii="Arial" w:hAnsi="Arial" w:cs="Arial"/>
+          <w:color w:val="000000"/>
+          <w:lang w:val="pt-BR"/>
+        </w:rPr>
+      </w:pPr>
+      <w:r>
+        <w:rPr>
+          <w:rStyle w:val="Strong"/>
+          <w:rFonts w:ascii="Arial" w:hAnsi="Arial" w:cs="Arial"/>
+          <w:color w:val="000000"/>
+        </w:rPr>
+        <w:t>strtok() and strtok_r() functions in C with examples - GeeksforGeeks</w:t>
+      </w:r>
+      <w:r>
+        <w:rPr>
+          <w:rFonts w:ascii="Arial" w:hAnsi="Arial" w:cs="Arial"/>
+          <w:color w:val="000000"/>
+        </w:rPr>
+        <w:t xml:space="preserve">. </w:t>
+      </w:r>
+      <w:r>
+        <w:rPr>
+          <w:rFonts w:ascii="Arial" w:hAnsi="Arial" w:cs="Arial"/>
+          <w:color w:val="000000"/>
+          <w:lang w:val="pt-BR"/>
+        </w:rPr>
+        <w:t>Disponível em: &lt;https://www.geeksforgeeks.org/strtok-strtok_r-functions-c-examples/&gt;. Acesso em: 8 nov. 2022.</w:t>
+      </w:r>
+    </w:p>
+    <w:p>
+      <w:pPr>
+        <w:pStyle w:val="NormalWeb"/>
+        <w:shd w:val="clear" w:color="auto" w:fill="FFFFFF"/>
+        <w:spacing w:before="0" w:beforeAutospacing="0" w:after="0" w:afterAutospacing="0"/>
+        <w:rPr>
+          <w:rFonts w:ascii="Arial" w:hAnsi="Arial" w:cs="Arial"/>
+          <w:color w:val="000000"/>
+        </w:rPr>
+      </w:pPr>
+      <w:r>
+        <w:rPr>
+          <w:rFonts w:ascii="Arial" w:hAnsi="Arial" w:cs="Arial"/>
+          <w:color w:val="000000"/>
+        </w:rPr>
+        <w:t>‌</w:t>
+      </w:r>
+    </w:p>
+    <w:p>
+      <w:pPr>
+        <w:pStyle w:val="NormalWeb"/>
+        <w:shd w:val="clear" w:color="auto" w:fill="FFFFFF"/>
+        <w:rPr>
+          <w:rFonts w:ascii="Calibri" w:hAnsi="Calibri" w:cs="Calibri"/>
+          <w:color w:val="000000"/>
+        </w:rPr>
+      </w:pPr>
+      <w:r>
+        <w:rPr>
+          <w:rFonts w:ascii="Calibri" w:hAnsi="Calibri" w:cs="Calibri"/>
+          <w:color w:val="000000"/>
+        </w:rPr>
+        <w:t>‌</w:t>
+      </w:r>
+    </w:p>
+    <w:p>
+      <w:pPr>
+        <w:pStyle w:val="NormalWeb"/>
+        <w:shd w:val="clear" w:color="auto" w:fill="FFFFFF"/>
+        <w:rPr>
+          <w:rFonts w:ascii="Calibri" w:hAnsi="Calibri" w:cs="Calibri"/>
+          <w:color w:val="000000"/>
+        </w:rPr>
+      </w:pPr>
     </w:p>
     <w:sectPr>
+      <w:headerReference w:type="default" r:id="rId15"/>
       <w:pgSz w:w="12240" w:h="15840"/>
       <w:pgMar w:top="1701" w:right="1134" w:bottom="1134" w:left="1701" w:header="720" w:footer="720" w:gutter="0"/>
+      <w:pgNumType w:start="3"/>
       <w:cols w:space="720"/>
       <w:docGrid w:linePitch="360"/>
     </w:sectPr>
   </w:body>
 </w:document>
+</file>
+
+<file path=word/endnotes.xml><?xml version="1.0" encoding="utf-8"?>
+<w:endnotes xmlns:wpc="http://schemas.microsoft.com/office/word/2010/wordprocessingCanvas" xmlns:cx="http://schemas.microsoft.com/office/drawing/2014/chartex" xmlns:cx1="http://schemas.microsoft.com/office/drawing/2015/9/8/chartex" xmlns:cx2="http://schemas.microsoft.com/office/drawing/2015/10/21/chartex" xmlns:cx3="http://schemas.microsoft.com/office/drawing/2016/5/9/chartex" xmlns:cx4="http://schemas.microsoft.com/office/drawing/2016/5/10/chartex" xmlns:cx5="http://schemas.microsoft.com/office/drawing/2016/5/11/chartex" xmlns:cx6="http://schemas.microsoft.com/office/drawing/2016/5/12/chartex" xmlns:cx7="http://schemas.microsoft.com/office/drawing/2016/5/13/chartex" xmlns:cx8="http://schemas.microsoft.com/office/drawing/2016/5/14/chartex" xmlns:mc="http://schemas.openxmlformats.org/markup-compatibility/2006" xmlns:aink="http://schemas.microsoft.com/office/drawing/2016/ink" xmlns:am3d="http://schemas.microsoft.com/office/drawing/2017/model3d" xmlns:o="urn:schemas-microsoft-com:office:office" xmlns:oel="http://schemas.microsoft.com/office/2019/extlst" xmlns:r="http://schemas.openxmlformats.org/officeDocument/2006/relationships" xmlns:m="http://schemas.openxmlformats.org/officeDocument/2006/math" xmlns:v="urn:schemas-microsoft-com:vml" xmlns:wp14="http://schemas.microsoft.com/office/word/2010/wordprocessingDrawing" xmlns:wp="http://schemas.openxmlformats.org/drawingml/2006/wordprocessingDrawing" xmlns:w10="urn:schemas-microsoft-com:office:word" xmlns:w="http://schemas.openxmlformats.org/wordprocessingml/2006/main" xmlns:w14="http://schemas.microsoft.com/office/word/2010/wordml" xmlns:w15="http://schemas.microsoft.com/office/word/2012/wordml" xmlns:w16cex="http://schemas.microsoft.com/office/word/2018/wordml/cex" xmlns:w16cid="http://schemas.microsoft.com/office/word/2016/wordml/cid" xmlns:w16="http://schemas.microsoft.com/office/word/2018/wordml" xmlns:w16sdtdh="http://schemas.microsoft.com/office/word/2020/wordml/sdtdatahash" xmlns:w16se="http://schemas.microsoft.com/office/word/2015/wordml/symex" xmlns:wpg="http://schemas.microsoft.com/office/word/2010/wordprocessingGroup" xmlns:wpi="http://schemas.microsoft.com/office/word/2010/wordprocessingInk" xmlns:wne="http://schemas.microsoft.com/office/word/2006/wordml" xmlns:wps="http://schemas.microsoft.com/office/word/2010/wordprocessingShape" mc:Ignorable="w14 w15 w16se w16cid w16 w16cex w16sdtdh wp14">
+  <w:endnote w:type="separator" w:id="-1">
+    <w:p>
+      <w:pPr>
+        <w:spacing w:after="0" w:line="240" w:lineRule="auto"/>
+      </w:pPr>
+      <w:r>
+        <w:separator/>
+      </w:r>
+    </w:p>
+  </w:endnote>
+  <w:endnote w:type="continuationSeparator" w:id="0">
+    <w:p>
+      <w:pPr>
+        <w:spacing w:after="0" w:line="240" w:lineRule="auto"/>
+      </w:pPr>
+      <w:r>
+        <w:continuationSeparator/>
+      </w:r>
+    </w:p>
+  </w:endnote>
+</w:endnotes>
+</file>
+
+<file path=word/footnotes.xml><?xml version="1.0" encoding="utf-8"?>
+<w:footnotes xmlns:wpc="http://schemas.microsoft.com/office/word/2010/wordprocessingCanvas" xmlns:cx="http://schemas.microsoft.com/office/drawing/2014/chartex" xmlns:cx1="http://schemas.microsoft.com/office/drawing/2015/9/8/chartex" xmlns:cx2="http://schemas.microsoft.com/office/drawing/2015/10/21/chartex" xmlns:cx3="http://schemas.microsoft.com/office/drawing/2016/5/9/chartex" xmlns:cx4="http://schemas.microsoft.com/office/drawing/2016/5/10/chartex" xmlns:cx5="http://schemas.microsoft.com/office/drawing/2016/5/11/chartex" xmlns:cx6="http://schemas.microsoft.com/office/drawing/2016/5/12/chartex" xmlns:cx7="http://schemas.microsoft.com/office/drawing/2016/5/13/chartex" xmlns:cx8="http://schemas.microsoft.com/office/drawing/2016/5/14/chartex" xmlns:mc="http://schemas.openxmlformats.org/markup-compatibility/2006" xmlns:aink="http://schemas.microsoft.com/office/drawing/2016/ink" xmlns:am3d="http://schemas.microsoft.com/office/drawing/2017/model3d" xmlns:o="urn:schemas-microsoft-com:office:office" xmlns:oel="http://schemas.microsoft.com/office/2019/extlst" xmlns:r="http://schemas.openxmlformats.org/officeDocument/2006/relationships" xmlns:m="http://schemas.openxmlformats.org/officeDocument/2006/math" xmlns:v="urn:schemas-microsoft-com:vml" xmlns:wp14="http://schemas.microsoft.com/office/word/2010/wordprocessingDrawing" xmlns:wp="http://schemas.openxmlformats.org/drawingml/2006/wordprocessingDrawing" xmlns:w10="urn:schemas-microsoft-com:office:word" xmlns:w="http://schemas.openxmlformats.org/wordprocessingml/2006/main" xmlns:w14="http://schemas.microsoft.com/office/word/2010/wordml" xmlns:w15="http://schemas.microsoft.com/office/word/2012/wordml" xmlns:w16cex="http://schemas.microsoft.com/office/word/2018/wordml/cex" xmlns:w16cid="http://schemas.microsoft.com/office/word/2016/wordml/cid" xmlns:w16="http://schemas.microsoft.com/office/word/2018/wordml" xmlns:w16sdtdh="http://schemas.microsoft.com/office/word/2020/wordml/sdtdatahash" xmlns:w16se="http://schemas.microsoft.com/office/word/2015/wordml/symex" xmlns:wpg="http://schemas.microsoft.com/office/word/2010/wordprocessingGroup" xmlns:wpi="http://schemas.microsoft.com/office/word/2010/wordprocessingInk" xmlns:wne="http://schemas.microsoft.com/office/word/2006/wordml" xmlns:wps="http://schemas.microsoft.com/office/word/2010/wordprocessingShape" mc:Ignorable="w14 w15 w16se w16cid w16 w16cex w16sdtdh wp14">
+  <w:footnote w:type="separator" w:id="-1">
+    <w:p>
+      <w:pPr>
+        <w:spacing w:after="0" w:line="240" w:lineRule="auto"/>
+      </w:pPr>
+      <w:r>
+        <w:separator/>
+      </w:r>
+    </w:p>
+  </w:footnote>
+  <w:footnote w:type="continuationSeparator" w:id="0">
+    <w:p>
+      <w:pPr>
+        <w:spacing w:after="0" w:line="240" w:lineRule="auto"/>
+      </w:pPr>
+      <w:r>
+        <w:continuationSeparator/>
+      </w:r>
+    </w:p>
+  </w:footnote>
+</w:footnotes>
+</file>
+
+<file path=word/header1.xml><?xml version="1.0" encoding="utf-8"?>
+<w:hdr xmlns:wpc="http://schemas.microsoft.com/office/word/2010/wordprocessingCanvas" xmlns:cx="http://schemas.microsoft.com/office/drawing/2014/chartex" xmlns:cx1="http://schemas.microsoft.com/office/drawing/2015/9/8/chartex" xmlns:cx2="http://schemas.microsoft.com/office/drawing/2015/10/21/chartex" xmlns:cx3="http://schemas.microsoft.com/office/drawing/2016/5/9/chartex" xmlns:cx4="http://schemas.microsoft.com/office/drawing/2016/5/10/chartex" xmlns:cx5="http://schemas.microsoft.com/office/drawing/2016/5/11/chartex" xmlns:cx6="http://schemas.microsoft.com/office/drawing/2016/5/12/chartex" xmlns:cx7="http://schemas.microsoft.com/office/drawing/2016/5/13/chartex" xmlns:cx8="http://schemas.microsoft.com/office/drawing/2016/5/14/chartex" xmlns:mc="http://schemas.openxmlformats.org/markup-compatibility/2006" xmlns:aink="http://schemas.microsoft.com/office/drawing/2016/ink" xmlns:am3d="http://schemas.microsoft.com/office/drawing/2017/model3d" xmlns:o="urn:schemas-microsoft-com:office:office" xmlns:oel="http://schemas.microsoft.com/office/2019/extlst" xmlns:r="http://schemas.openxmlformats.org/officeDocument/2006/relationships" xmlns:m="http://schemas.openxmlformats.org/officeDocument/2006/math" xmlns:v="urn:schemas-microsoft-com:vml" xmlns:wp14="http://schemas.microsoft.com/office/word/2010/wordprocessingDrawing" xmlns:wp="http://schemas.openxmlformats.org/drawingml/2006/wordprocessingDrawing" xmlns:w10="urn:schemas-microsoft-com:office:word" xmlns:w="http://schemas.openxmlformats.org/wordprocessingml/2006/main" xmlns:w14="http://schemas.microsoft.com/office/word/2010/wordml" xmlns:w15="http://schemas.microsoft.com/office/word/2012/wordml" xmlns:w16cex="http://schemas.microsoft.com/office/word/2018/wordml/cex" xmlns:w16cid="http://schemas.microsoft.com/office/word/2016/wordml/cid" xmlns:w16="http://schemas.microsoft.com/office/word/2018/wordml" xmlns:w16sdtdh="http://schemas.microsoft.com/office/word/2020/wordml/sdtdatahash" xmlns:w16se="http://schemas.microsoft.com/office/word/2015/wordml/symex" xmlns:wpg="http://schemas.microsoft.com/office/word/2010/wordprocessingGroup" xmlns:wpi="http://schemas.microsoft.com/office/word/2010/wordprocessingInk" xmlns:wne="http://schemas.microsoft.com/office/word/2006/wordml" xmlns:wps="http://schemas.microsoft.com/office/word/2010/wordprocessingShape" mc:Ignorable="w14 w15 w16se w16cid w16 w16cex w16sdtdh wp14">
+  <w:p>
+    <w:pPr>
+      <w:pStyle w:val="Header"/>
+      <w:jc w:val="right"/>
+    </w:pPr>
+  </w:p>
+  <w:p>
+    <w:pPr>
+      <w:pStyle w:val="Header"/>
+    </w:pPr>
+  </w:p>
+</w:hdr>
+</file>
+
+<file path=word/header2.xml><?xml version="1.0" encoding="utf-8"?>
+<w:hdr xmlns:wpc="http://schemas.microsoft.com/office/word/2010/wordprocessingCanvas" xmlns:cx="http://schemas.microsoft.com/office/drawing/2014/chartex" xmlns:cx1="http://schemas.microsoft.com/office/drawing/2015/9/8/chartex" xmlns:cx2="http://schemas.microsoft.com/office/drawing/2015/10/21/chartex" xmlns:cx3="http://schemas.microsoft.com/office/drawing/2016/5/9/chartex" xmlns:cx4="http://schemas.microsoft.com/office/drawing/2016/5/10/chartex" xmlns:cx5="http://schemas.microsoft.com/office/drawing/2016/5/11/chartex" xmlns:cx6="http://schemas.microsoft.com/office/drawing/2016/5/12/chartex" xmlns:cx7="http://schemas.microsoft.com/office/drawing/2016/5/13/chartex" xmlns:cx8="http://schemas.microsoft.com/office/drawing/2016/5/14/chartex" xmlns:mc="http://schemas.openxmlformats.org/markup-compatibility/2006" xmlns:aink="http://schemas.microsoft.com/office/drawing/2016/ink" xmlns:am3d="http://schemas.microsoft.com/office/drawing/2017/model3d" xmlns:o="urn:schemas-microsoft-com:office:office" xmlns:oel="http://schemas.microsoft.com/office/2019/extlst" xmlns:r="http://schemas.openxmlformats.org/officeDocument/2006/relationships" xmlns:m="http://schemas.openxmlformats.org/officeDocument/2006/math" xmlns:v="urn:schemas-microsoft-com:vml" xmlns:wp14="http://schemas.microsoft.com/office/word/2010/wordprocessingDrawing" xmlns:wp="http://schemas.openxmlformats.org/drawingml/2006/wordprocessingDrawing" xmlns:w10="urn:schemas-microsoft-com:office:word" xmlns:w="http://schemas.openxmlformats.org/wordprocessingml/2006/main" xmlns:w14="http://schemas.microsoft.com/office/word/2010/wordml" xmlns:w15="http://schemas.microsoft.com/office/word/2012/wordml" xmlns:w16cex="http://schemas.microsoft.com/office/word/2018/wordml/cex" xmlns:w16cid="http://schemas.microsoft.com/office/word/2016/wordml/cid" xmlns:w16="http://schemas.microsoft.com/office/word/2018/wordml" xmlns:w16sdtdh="http://schemas.microsoft.com/office/word/2020/wordml/sdtdatahash" xmlns:w16se="http://schemas.microsoft.com/office/word/2015/wordml/symex" xmlns:wpg="http://schemas.microsoft.com/office/word/2010/wordprocessingGroup" xmlns:wpi="http://schemas.microsoft.com/office/word/2010/wordprocessingInk" xmlns:wne="http://schemas.microsoft.com/office/word/2006/wordml" xmlns:wps="http://schemas.microsoft.com/office/word/2010/wordprocessingShape" mc:Ignorable="w14 w15 w16se w16cid w16 w16cex w16sdtdh wp14">
+  <w:sdt>
+    <w:sdtPr>
+      <w:id w:val="-539670652"/>
+      <w:docPartObj>
+        <w:docPartGallery w:val="Page Numbers (Top of Page)"/>
+        <w:docPartUnique/>
+      </w:docPartObj>
+    </w:sdtPr>
+    <w:sdtEndPr>
+      <w:rPr>
+        <w:noProof/>
+      </w:rPr>
+    </w:sdtEndPr>
+    <w:sdtContent>
+      <w:p>
+        <w:pPr>
+          <w:pStyle w:val="Header"/>
+          <w:jc w:val="right"/>
+        </w:pPr>
+        <w:r>
+          <w:fldChar w:fldCharType="begin"/>
+        </w:r>
+        <w:r>
+          <w:instrText xml:space="preserve"> PAGE   \* MERGEFORMAT </w:instrText>
+        </w:r>
+        <w:r>
+          <w:fldChar w:fldCharType="separate"/>
+        </w:r>
+        <w:r>
+          <w:rPr>
+            <w:noProof/>
+          </w:rPr>
+          <w:t>2</w:t>
+        </w:r>
+        <w:r>
+          <w:rPr>
+            <w:noProof/>
+          </w:rPr>
+          <w:fldChar w:fldCharType="end"/>
+        </w:r>
+      </w:p>
+    </w:sdtContent>
+  </w:sdt>
+  <w:p>
+    <w:pPr>
+      <w:pStyle w:val="Header"/>
+    </w:pPr>
+  </w:p>
+</w:hdr>
 </file>
 
 <file path=word/numbering.xml><?xml version="1.0" encoding="utf-8"?>
@@ -9752,7 +10555,6 @@
   <w:style w:type="character" w:default="1" w:styleId="DefaultParagraphFont">
     <w:name w:val="Default Paragraph Font"/>
     <w:uiPriority w:val="1"/>
-    <w:semiHidden/>
     <w:unhideWhenUsed/>
   </w:style>
   <w:style w:type="table" w:default="1" w:styleId="TableNormal">
@@ -20614,6 +21416,20 @@
       <w:color w:val="808080"/>
     </w:rPr>
   </w:style>
+  <w:style w:type="paragraph" w:styleId="NormalWeb">
+    <w:name w:val="Normal (Web)"/>
+    <w:basedOn w:val="Normal"/>
+    <w:uiPriority w:val="99"/>
+    <w:unhideWhenUsed/>
+    <w:rsid w:val="00311B28"/>
+    <w:pPr>
+      <w:spacing w:before="100" w:beforeAutospacing="1" w:after="100" w:afterAutospacing="1" w:line="240" w:lineRule="auto"/>
+    </w:pPr>
+    <w:rPr>
+      <w:rFonts w:ascii="Times New Roman" w:eastAsia="Times New Roman" w:hAnsi="Times New Roman" w:cs="Times New Roman"/>
+      <w:szCs w:val="24"/>
+    </w:rPr>
+  </w:style>
 </w:styles>
 </file>
 

</xml_diff>